<commit_message>
added futher inseide story
</commit_message>
<xml_diff>
--- a/Story.docx
+++ b/Story.docx
@@ -21,6 +21,30 @@
       <w:proofErr w:type="gramEnd"/>
       <w:r>
         <w:t xml:space="preserve"> have to </w:t>
+      </w:r>
+      <w:proofErr w:type="spellStart"/>
+      <w:r>
+        <w:t>Confund</w:t>
+      </w:r>
+      <w:proofErr w:type="spellEnd"/>
+      <w:r>
+        <w:t xml:space="preserve"> the examiner.</w:t>
+      </w:r>
+    </w:p>
+    <w:p>
+      <w:r>
+        <w:t>I thought nothing of the kind, I have</w:t>
+      </w:r>
+      <w:r>
+        <w:t xml:space="preserve"> </w:t>
+      </w:r>
+      <w:r>
+        <w:t>complete faith in you.</w:t>
+      </w:r>
+    </w:p>
+    <w:p>
+      <w:r>
+        <w:t xml:space="preserve">And I have complete faith he did </w:t>
       </w:r>
       <w:proofErr w:type="spellStart"/>
       <w:r>
@@ -213,7 +237,7 @@
     <w:lsdException w:name="Table Web 2" w:semiHidden="1" w:unhideWhenUsed="1"/>
     <w:lsdException w:name="Table Web 3" w:semiHidden="1" w:unhideWhenUsed="1"/>
     <w:lsdException w:name="Balloon Text" w:semiHidden="1" w:unhideWhenUsed="1"/>
-    <w:lsdException w:name="Table Grid" w:semiHidden="1" w:uiPriority="59" w:unhideWhenUsed="1"/>
+    <w:lsdException w:name="Table Grid" w:uiPriority="59"/>
     <w:lsdException w:name="Table Theme" w:semiHidden="1" w:unhideWhenUsed="1"/>
     <w:lsdException w:name="Placeholder Text" w:semiHidden="1"/>
     <w:lsdException w:name="No Spacing" w:uiPriority="1" w:qFormat="1"/>

</xml_diff>